<commit_message>
ediciones recursos grado 10°
</commit_message>
<xml_diff>
--- a/fuentes/contenidos/grado10/guion01/MA_G10_01_REC40.docx
+++ b/fuentes/contenidos/grado10/guion01/MA_G10_01_REC40.docx
@@ -89,7 +89,29 @@
           <w:highlight w:val="green"/>
           <w:lang w:val="es-ES_tradnl"/>
         </w:rPr>
-        <w:t>Nombre del guión a que corresponde el ejercicio</w:t>
+        <w:t xml:space="preserve">Nombre del </w:t>
+      </w:r>
+      <w:proofErr w:type="spellStart"/>
+      <w:r>
+        <w:rPr>
+          <w:rFonts w:ascii="Arial" w:hAnsi="Arial"/>
+          <w:sz w:val="18"/>
+          <w:szCs w:val="18"/>
+          <w:highlight w:val="green"/>
+          <w:lang w:val="es-ES_tradnl"/>
+        </w:rPr>
+        <w:t>guión</w:t>
+      </w:r>
+      <w:proofErr w:type="spellEnd"/>
+      <w:r>
+        <w:rPr>
+          <w:rFonts w:ascii="Arial" w:hAnsi="Arial"/>
+          <w:sz w:val="18"/>
+          <w:szCs w:val="18"/>
+          <w:highlight w:val="green"/>
+          <w:lang w:val="es-ES_tradnl"/>
+        </w:rPr>
+        <w:t xml:space="preserve"> a que corresponde el ejercicio</w:t>
       </w:r>
     </w:p>
     <w:p>
@@ -106,18 +128,9 @@
           <w:rFonts w:ascii="Times" w:hAnsi="Times"/>
           <w:sz w:val="20"/>
           <w:szCs w:val="20"/>
-          <w:highlight w:val="yellow"/>
-        </w:rPr>
-        <w:t>GUION MA_</w:t>
-      </w:r>
-      <w:r>
-        <w:rPr>
-          <w:rFonts w:ascii="Times" w:hAnsi="Times"/>
-          <w:sz w:val="20"/>
-          <w:szCs w:val="20"/>
-          <w:highlight w:val="yellow"/>
-        </w:rPr>
-        <w:t>10_01_CO</w:t>
+          <w:lang w:val="es-CO"/>
+        </w:rPr>
+        <w:t>MA_10_01_CO</w:t>
       </w:r>
     </w:p>
     <w:p>
@@ -428,15 +441,37 @@
           <w:lang w:val="es-ES_tradnl"/>
         </w:rPr>
       </w:pPr>
-      <w:r>
-        <w:rPr>
-          <w:rFonts w:ascii="Arial" w:hAnsi="Arial"/>
-          <w:sz w:val="18"/>
-          <w:szCs w:val="18"/>
-          <w:lang w:val="es-ES_tradnl"/>
-        </w:rPr>
-        <w:t>Tabular, gráfica, analítica</w:t>
-      </w:r>
+      <w:proofErr w:type="spellStart"/>
+      <w:proofErr w:type="gramStart"/>
+      <w:r>
+        <w:rPr>
+          <w:rFonts w:ascii="Arial" w:hAnsi="Arial"/>
+          <w:sz w:val="18"/>
+          <w:szCs w:val="18"/>
+          <w:lang w:val="es-ES_tradnl"/>
+        </w:rPr>
+        <w:t>tabular,</w:t>
+      </w:r>
+      <w:proofErr w:type="gramEnd"/>
+      <w:r>
+        <w:rPr>
+          <w:rFonts w:ascii="Arial" w:hAnsi="Arial"/>
+          <w:sz w:val="18"/>
+          <w:szCs w:val="18"/>
+          <w:lang w:val="es-ES_tradnl"/>
+        </w:rPr>
+        <w:t>gráfica,</w:t>
+      </w:r>
+      <w:r>
+        <w:rPr>
+          <w:rFonts w:ascii="Arial" w:hAnsi="Arial"/>
+          <w:sz w:val="18"/>
+          <w:szCs w:val="18"/>
+          <w:lang w:val="es-ES_tradnl"/>
+        </w:rPr>
+        <w:t>analítica</w:t>
+      </w:r>
+      <w:proofErr w:type="spellEnd"/>
     </w:p>
     <w:p>
       <w:pPr>
@@ -1968,7 +2003,29 @@
           <w:highlight w:val="green"/>
           <w:lang w:val="es-ES_tradnl"/>
         </w:rPr>
-        <w:t>Nivel del ejercicio, 1-Fácil, 2-Medio ó 3-Difícil</w:t>
+        <w:t xml:space="preserve">Nivel del ejercicio, 1-Fácil, 2-Medio </w:t>
+      </w:r>
+      <w:proofErr w:type="spellStart"/>
+      <w:r>
+        <w:rPr>
+          <w:rFonts w:ascii="Arial" w:hAnsi="Arial"/>
+          <w:sz w:val="18"/>
+          <w:szCs w:val="18"/>
+          <w:highlight w:val="green"/>
+          <w:lang w:val="es-ES_tradnl"/>
+        </w:rPr>
+        <w:t>ó</w:t>
+      </w:r>
+      <w:proofErr w:type="spellEnd"/>
+      <w:r>
+        <w:rPr>
+          <w:rFonts w:ascii="Arial" w:hAnsi="Arial"/>
+          <w:sz w:val="18"/>
+          <w:szCs w:val="18"/>
+          <w:highlight w:val="green"/>
+          <w:lang w:val="es-ES_tradnl"/>
+        </w:rPr>
+        <w:t xml:space="preserve"> 3-Difícil</w:t>
       </w:r>
     </w:p>
     <w:p>
@@ -2133,7 +2190,7 @@
     </w:p>
     <w:p>
       <w:pPr>
-        <w:pStyle w:val="normal0"/>
+        <w:pStyle w:val="Normal1"/>
         <w:shd w:val="clear" w:color="auto" w:fill="FFFFFF"/>
         <w:spacing w:before="0" w:beforeAutospacing="0" w:line="270" w:lineRule="atLeast"/>
         <w:rPr>
@@ -2146,12 +2203,42 @@
           <w:rFonts w:eastAsiaTheme="minorEastAsia"/>
           <w:lang w:eastAsia="en-US"/>
         </w:rPr>
-        <w:t>Se propone una secuencia de pasos asociados a una reubicación espacial de los elementos de las funciones, que permitan a los estudiantes visualizar el tránsito entre representaciones de función. Ello servirá para abonar el camino en la comprensión de las diferencias entre dominio, codominio, rango e imagen de una función.</w:t>
-      </w:r>
-    </w:p>
-    <w:p>
-      <w:pPr>
-        <w:pStyle w:val="normal0"/>
+        <w:t>Se propone una secuencia de pasos asociados a una reubicación espacial de</w:t>
+      </w:r>
+      <w:r>
+        <w:rPr>
+          <w:rFonts w:eastAsiaTheme="minorEastAsia"/>
+          <w:lang w:eastAsia="en-US"/>
+        </w:rPr>
+        <w:t xml:space="preserve"> los elementos de las funciones</w:t>
+      </w:r>
+      <w:r>
+        <w:rPr>
+          <w:rFonts w:eastAsiaTheme="minorEastAsia"/>
+          <w:lang w:eastAsia="en-US"/>
+        </w:rPr>
+        <w:t xml:space="preserve"> que permitan a los estudiantes visualizar el tránsito entre representaciones de función. Ello servirá para abonar el camino en la comprensión de las diferencias entre dominio, </w:t>
+      </w:r>
+      <w:proofErr w:type="spellStart"/>
+      <w:r>
+        <w:rPr>
+          <w:rFonts w:eastAsiaTheme="minorEastAsia"/>
+          <w:lang w:eastAsia="en-US"/>
+        </w:rPr>
+        <w:t>codominio</w:t>
+      </w:r>
+      <w:proofErr w:type="spellEnd"/>
+      <w:r>
+        <w:rPr>
+          <w:rFonts w:eastAsiaTheme="minorEastAsia"/>
+          <w:lang w:eastAsia="en-US"/>
+        </w:rPr>
+        <w:t>, rango e imagen de una función.</w:t>
+      </w:r>
+    </w:p>
+    <w:p>
+      <w:pPr>
+        <w:pStyle w:val="Normal1"/>
         <w:shd w:val="clear" w:color="auto" w:fill="FFFFFF"/>
         <w:spacing w:before="0" w:beforeAutospacing="0" w:line="270" w:lineRule="atLeast"/>
         <w:rPr>
@@ -2164,12 +2251,42 @@
           <w:rFonts w:eastAsiaTheme="minorEastAsia"/>
           <w:lang w:eastAsia="en-US"/>
         </w:rPr>
-        <w:t>Es importante que el profesor proporcione ejemplos adicionales y que en las explicaciones de aula conserve los elementos que se han sistemáticamente introducido en la presentación del concepto de función: dominio rojo, codominio azul, flechas verdes e imágenes naranjas para que se apoye con referentes espaciales y geométricos los conceptos que suelen solo presentarse de manera analítica.</w:t>
-      </w:r>
-    </w:p>
-    <w:p>
-      <w:pPr>
-        <w:pStyle w:val="normal0"/>
+        <w:t>Es importante que el profesor proporcione ejemplos adicionales y que en las explicaciones de aula conserve los elementos que se han sistemáticamente introducido en la presentación del concepto de función: dominio</w:t>
+      </w:r>
+      <w:r>
+        <w:rPr>
+          <w:rFonts w:eastAsiaTheme="minorEastAsia"/>
+          <w:lang w:eastAsia="en-US"/>
+        </w:rPr>
+        <w:t xml:space="preserve">-rojo, </w:t>
+      </w:r>
+      <w:proofErr w:type="spellStart"/>
+      <w:r>
+        <w:rPr>
+          <w:rFonts w:eastAsiaTheme="minorEastAsia"/>
+          <w:lang w:eastAsia="en-US"/>
+        </w:rPr>
+        <w:t>codominio</w:t>
+      </w:r>
+      <w:proofErr w:type="spellEnd"/>
+      <w:r>
+        <w:rPr>
+          <w:rFonts w:eastAsiaTheme="minorEastAsia"/>
+          <w:lang w:eastAsia="en-US"/>
+        </w:rPr>
+        <w:t>-</w:t>
+      </w:r>
+      <w:r>
+        <w:rPr>
+          <w:rFonts w:eastAsiaTheme="minorEastAsia"/>
+          <w:lang w:eastAsia="en-US"/>
+        </w:rPr>
+        <w:t>azul, flechas verdes e imágenes naranjas para que se apoye con referentes espaciales y geométricos los conceptos que suelen solo presentarse de manera analítica.</w:t>
+      </w:r>
+    </w:p>
+    <w:p>
+      <w:pPr>
+        <w:pStyle w:val="Normal1"/>
         <w:shd w:val="clear" w:color="auto" w:fill="FFFFFF"/>
         <w:spacing w:before="0" w:beforeAutospacing="0" w:line="270" w:lineRule="atLeast"/>
         <w:rPr>
@@ -2183,7 +2300,21 @@
           <w:lang w:eastAsia="en-US"/>
         </w:rPr>
         <w:lastRenderedPageBreak/>
-        <w:t xml:space="preserve">Si se considera conveniente, se puede anticipar los nombres </w:t>
+        <w:t>Si se considera conveniente, se puede</w:t>
+      </w:r>
+      <w:r>
+        <w:rPr>
+          <w:rFonts w:eastAsiaTheme="minorEastAsia"/>
+          <w:lang w:eastAsia="en-US"/>
+        </w:rPr>
+        <w:t>n</w:t>
+      </w:r>
+      <w:r>
+        <w:rPr>
+          <w:rFonts w:eastAsiaTheme="minorEastAsia"/>
+          <w:lang w:eastAsia="en-US"/>
+        </w:rPr>
+        <w:t xml:space="preserve"> anticipar los nombres </w:t>
       </w:r>
       <w:r>
         <w:rPr>
@@ -2200,6 +2331,7 @@
         </w:rPr>
         <w:t xml:space="preserve">, </w:t>
       </w:r>
+      <w:proofErr w:type="spellStart"/>
       <w:r>
         <w:rPr>
           <w:rFonts w:eastAsiaTheme="minorEastAsia"/>
@@ -2208,6 +2340,7 @@
         </w:rPr>
         <w:t>codominio</w:t>
       </w:r>
+      <w:proofErr w:type="spellEnd"/>
       <w:r>
         <w:rPr>
           <w:rFonts w:eastAsiaTheme="minorEastAsia"/>
@@ -2248,7 +2381,7 @@
     </w:p>
     <w:p>
       <w:pPr>
-        <w:pStyle w:val="normal0"/>
+        <w:pStyle w:val="Normal1"/>
         <w:shd w:val="clear" w:color="auto" w:fill="FFFFFF"/>
         <w:spacing w:before="0" w:beforeAutospacing="0" w:line="270" w:lineRule="atLeast"/>
         <w:rPr>
@@ -2263,6 +2396,19 @@
         </w:rPr>
         <w:t>Se recomienda partir desde algunas relaciones puestas como frase, para que se requiera identificar el conjunto de salida, el de llegada, la calidad de función de la relación, así como la representación tabular y analítica respectiva.</w:t>
       </w:r>
+    </w:p>
+    <w:p>
+      <w:pPr>
+        <w:pStyle w:val="Normal1"/>
+        <w:shd w:val="clear" w:color="auto" w:fill="FFFFFF"/>
+        <w:spacing w:before="0" w:beforeAutospacing="0" w:line="270" w:lineRule="atLeast"/>
+        <w:rPr>
+          <w:rFonts w:eastAsiaTheme="minorEastAsia"/>
+          <w:lang w:eastAsia="en-US"/>
+        </w:rPr>
+      </w:pPr>
+      <w:bookmarkStart w:id="0" w:name="_GoBack"/>
+      <w:bookmarkEnd w:id="0"/>
     </w:p>
     <w:p>
       <w:pPr>
@@ -2733,6 +2879,7 @@
         </w:rPr>
         <w:t xml:space="preserve"> y </w:t>
       </w:r>
+      <w:proofErr w:type="spellStart"/>
       <w:r>
         <w:rPr>
           <w:rFonts w:ascii="Times New Roman" w:hAnsi="Times New Roman" w:cs="Times New Roman"/>
@@ -2741,6 +2888,7 @@
         </w:rPr>
         <w:t>Y</w:t>
       </w:r>
+      <w:proofErr w:type="spellEnd"/>
       <w:r>
         <w:rPr>
           <w:rFonts w:ascii="Times New Roman" w:hAnsi="Times New Roman" w:cs="Times New Roman"/>
@@ -3869,7 +4017,6 @@
           <w:szCs w:val="18"/>
           <w:lang w:val="es-ES_tradnl"/>
         </w:rPr>
-        <w:lastRenderedPageBreak/>
         <w:t>*</w:t>
       </w:r>
       <w:r>
@@ -4266,7 +4413,29 @@
           <w:highlight w:val="yellow"/>
           <w:lang w:val="es-ES_tradnl"/>
         </w:rPr>
-        <w:t>Nombre de archivo Shutterstock o descripción de ilustración a crear</w:t>
+        <w:t xml:space="preserve">Nombre de archivo </w:t>
+      </w:r>
+      <w:proofErr w:type="spellStart"/>
+      <w:r>
+        <w:rPr>
+          <w:rFonts w:ascii="Arial" w:hAnsi="Arial" w:cs="Arial"/>
+          <w:sz w:val="18"/>
+          <w:szCs w:val="18"/>
+          <w:highlight w:val="yellow"/>
+          <w:lang w:val="es-ES_tradnl"/>
+        </w:rPr>
+        <w:t>Shutterstock</w:t>
+      </w:r>
+      <w:proofErr w:type="spellEnd"/>
+      <w:r>
+        <w:rPr>
+          <w:rFonts w:ascii="Arial" w:hAnsi="Arial" w:cs="Arial"/>
+          <w:sz w:val="18"/>
+          <w:szCs w:val="18"/>
+          <w:highlight w:val="yellow"/>
+          <w:lang w:val="es-ES_tradnl"/>
+        </w:rPr>
+        <w:t xml:space="preserve"> o descripción de ilustración a crear</w:t>
       </w:r>
     </w:p>
     <w:p>
@@ -4284,7 +4453,7 @@
           <w:noProof/>
           <w:sz w:val="18"/>
           <w:szCs w:val="18"/>
-          <w:lang w:val="es-CO" w:eastAsia="es-CO"/>
+          <w:lang w:val="es-CO" w:eastAsia="ko-KR"/>
         </w:rPr>
         <w:drawing>
           <wp:inline distT="0" distB="0" distL="0" distR="0" wp14:anchorId="4F4FC120" wp14:editId="611A2D58">
@@ -4393,6 +4562,7 @@
           <w:rFonts w:ascii="Times" w:hAnsi="Times"/>
           <w:sz w:val="20"/>
           <w:szCs w:val="20"/>
+          <w:lang w:val="es-CO"/>
         </w:rPr>
         <w:t>MA_10_01_CO_REC40_F1</w:t>
       </w:r>
@@ -5337,6 +5507,7 @@
           <w:szCs w:val="18"/>
           <w:lang w:val="es-ES_tradnl"/>
         </w:rPr>
+        <w:lastRenderedPageBreak/>
         <w:t>*</w:t>
       </w:r>
       <w:r>
@@ -5426,7 +5597,6 @@
           <w:szCs w:val="18"/>
           <w:lang w:val="es-ES_tradnl"/>
         </w:rPr>
-        <w:lastRenderedPageBreak/>
         <w:t>*</w:t>
       </w:r>
       <w:r>
@@ -6208,7 +6378,29 @@
           <w:highlight w:val="yellow"/>
           <w:lang w:val="es-ES_tradnl"/>
         </w:rPr>
-        <w:t>Nombre de archivo Shutterstock o descripción de ilustración a crear</w:t>
+        <w:t xml:space="preserve">Nombre de archivo </w:t>
+      </w:r>
+      <w:proofErr w:type="spellStart"/>
+      <w:r>
+        <w:rPr>
+          <w:rFonts w:ascii="Arial" w:hAnsi="Arial" w:cs="Arial"/>
+          <w:sz w:val="18"/>
+          <w:szCs w:val="18"/>
+          <w:highlight w:val="yellow"/>
+          <w:lang w:val="es-ES_tradnl"/>
+        </w:rPr>
+        <w:t>Shutterstock</w:t>
+      </w:r>
+      <w:proofErr w:type="spellEnd"/>
+      <w:r>
+        <w:rPr>
+          <w:rFonts w:ascii="Arial" w:hAnsi="Arial" w:cs="Arial"/>
+          <w:sz w:val="18"/>
+          <w:szCs w:val="18"/>
+          <w:highlight w:val="yellow"/>
+          <w:lang w:val="es-ES_tradnl"/>
+        </w:rPr>
+        <w:t xml:space="preserve"> o descripción de ilustración a crear</w:t>
       </w:r>
     </w:p>
     <w:p>
@@ -6226,7 +6418,7 @@
           <w:noProof/>
           <w:sz w:val="18"/>
           <w:szCs w:val="18"/>
-          <w:lang w:val="es-CO" w:eastAsia="es-CO"/>
+          <w:lang w:val="es-CO" w:eastAsia="ko-KR"/>
         </w:rPr>
         <w:drawing>
           <wp:inline distT="0" distB="0" distL="0" distR="0" wp14:anchorId="645545D8" wp14:editId="246F2F3E">
@@ -8182,7 +8374,29 @@
           <w:highlight w:val="yellow"/>
           <w:lang w:val="es-ES_tradnl"/>
         </w:rPr>
-        <w:t>Nombre de archivo Shutterstock o descripción de ilustración a crear</w:t>
+        <w:t xml:space="preserve">Nombre de archivo </w:t>
+      </w:r>
+      <w:proofErr w:type="spellStart"/>
+      <w:r>
+        <w:rPr>
+          <w:rFonts w:ascii="Arial" w:hAnsi="Arial" w:cs="Arial"/>
+          <w:sz w:val="18"/>
+          <w:szCs w:val="18"/>
+          <w:highlight w:val="yellow"/>
+          <w:lang w:val="es-ES_tradnl"/>
+        </w:rPr>
+        <w:t>Shutterstock</w:t>
+      </w:r>
+      <w:proofErr w:type="spellEnd"/>
+      <w:r>
+        <w:rPr>
+          <w:rFonts w:ascii="Arial" w:hAnsi="Arial" w:cs="Arial"/>
+          <w:sz w:val="18"/>
+          <w:szCs w:val="18"/>
+          <w:highlight w:val="yellow"/>
+          <w:lang w:val="es-ES_tradnl"/>
+        </w:rPr>
+        <w:t xml:space="preserve"> o descripción de ilustración a crear</w:t>
       </w:r>
     </w:p>
     <w:p>
@@ -8200,7 +8414,7 @@
           <w:noProof/>
           <w:sz w:val="18"/>
           <w:szCs w:val="18"/>
-          <w:lang w:val="es-CO" w:eastAsia="es-CO"/>
+          <w:lang w:val="es-CO" w:eastAsia="ko-KR"/>
         </w:rPr>
         <w:drawing>
           <wp:inline distT="0" distB="0" distL="0" distR="0" wp14:anchorId="3241004B" wp14:editId="71B5988C">
@@ -8623,6 +8837,7 @@
           <w:highlight w:val="green"/>
           <w:lang w:val="es-ES_tradnl"/>
         </w:rPr>
+        <w:lastRenderedPageBreak/>
         <w:t>Pregunta 1</w:t>
       </w:r>
       <w:r>
@@ -8726,43 +8941,7 @@
                 <w:szCs w:val="18"/>
                 <w:lang w:val="es-ES_tradnl"/>
               </w:rPr>
-              <m:t>-3</m:t>
-            </m:r>
-            <m:r>
-              <w:rPr>
-                <w:rFonts w:ascii="Cambria Math" w:hAnsi="Cambria Math"/>
-                <w:sz w:val="18"/>
-                <w:szCs w:val="18"/>
-                <w:lang w:val="es-ES_tradnl"/>
-              </w:rPr>
-              <m:t>;</m:t>
-            </m:r>
-            <m:r>
-              <w:rPr>
-                <w:rFonts w:ascii="Cambria Math" w:hAnsi="Cambria Math"/>
-                <w:sz w:val="18"/>
-                <w:szCs w:val="18"/>
-                <w:lang w:val="es-ES_tradnl"/>
-              </w:rPr>
-              <m:t xml:space="preserve"> -π</m:t>
-            </m:r>
-            <m:r>
-              <w:rPr>
-                <w:rFonts w:ascii="Cambria Math" w:hAnsi="Cambria Math"/>
-                <w:sz w:val="18"/>
-                <w:szCs w:val="18"/>
-                <w:lang w:val="es-ES_tradnl"/>
-              </w:rPr>
-              <m:t>;</m:t>
-            </m:r>
-            <m:r>
-              <w:rPr>
-                <w:rFonts w:ascii="Cambria Math" w:hAnsi="Cambria Math"/>
-                <w:sz w:val="18"/>
-                <w:szCs w:val="18"/>
-                <w:lang w:val="es-ES_tradnl"/>
-              </w:rPr>
-              <m:t xml:space="preserve"> </m:t>
+              <m:t xml:space="preserve">-3; -π; </m:t>
             </m:r>
             <m:rad>
               <m:radPr>
@@ -8797,61 +8976,7 @@
                 <w:szCs w:val="18"/>
                 <w:lang w:val="es-ES_tradnl"/>
               </w:rPr>
-              <m:t>;</m:t>
-            </m:r>
-            <m:r>
-              <w:rPr>
-                <w:rFonts w:ascii="Cambria Math" w:hAnsi="Cambria Math"/>
-                <w:sz w:val="18"/>
-                <w:szCs w:val="18"/>
-                <w:lang w:val="es-ES_tradnl"/>
-              </w:rPr>
-              <m:t xml:space="preserve"> 2</m:t>
-            </m:r>
-            <m:r>
-              <w:rPr>
-                <w:rFonts w:ascii="Cambria Math" w:hAnsi="Cambria Math"/>
-                <w:sz w:val="18"/>
-                <w:szCs w:val="18"/>
-                <w:lang w:val="es-ES_tradnl"/>
-              </w:rPr>
-              <m:t>;</m:t>
-            </m:r>
-            <m:r>
-              <w:rPr>
-                <w:rFonts w:ascii="Cambria Math" w:hAnsi="Cambria Math"/>
-                <w:sz w:val="18"/>
-                <w:szCs w:val="18"/>
-                <w:lang w:val="es-ES_tradnl"/>
-              </w:rPr>
-              <m:t>-2</m:t>
-            </m:r>
-            <m:r>
-              <w:rPr>
-                <w:rFonts w:ascii="Cambria Math" w:hAnsi="Cambria Math"/>
-                <w:sz w:val="18"/>
-                <w:szCs w:val="18"/>
-                <w:lang w:val="es-ES_tradnl"/>
-              </w:rPr>
-              <m:t>; 3;</m:t>
-            </m:r>
-            <m:r>
-              <w:rPr>
-                <w:rFonts w:ascii="Cambria Math" w:hAnsi="Cambria Math"/>
-                <w:sz w:val="18"/>
-                <w:szCs w:val="18"/>
-                <w:lang w:val="es-ES_tradnl"/>
-              </w:rPr>
-              <m:t xml:space="preserve"> </m:t>
-            </m:r>
-            <m:r>
-              <w:rPr>
-                <w:rFonts w:ascii="Cambria Math" w:hAnsi="Cambria Math"/>
-                <w:sz w:val="18"/>
-                <w:szCs w:val="18"/>
-                <w:lang w:val="es-ES_tradnl"/>
-              </w:rPr>
-              <m:t>-</m:t>
+              <m:t>; 2;-2; 3; -</m:t>
             </m:r>
             <m:rad>
               <m:radPr>
@@ -8886,34 +9011,7 @@
                 <w:szCs w:val="18"/>
                 <w:lang w:val="es-ES_tradnl"/>
               </w:rPr>
-              <m:t>;</m:t>
-            </m:r>
-            <m:r>
-              <w:rPr>
-                <w:rFonts w:ascii="Cambria Math" w:hAnsi="Cambria Math"/>
-                <w:sz w:val="18"/>
-                <w:szCs w:val="18"/>
-                <w:lang w:val="es-ES_tradnl"/>
-              </w:rPr>
-              <m:t xml:space="preserve"> π</m:t>
-            </m:r>
-            <m:r>
-              <w:rPr>
-                <w:rFonts w:ascii="Cambria Math" w:hAnsi="Cambria Math"/>
-                <w:sz w:val="18"/>
-                <w:szCs w:val="18"/>
-                <w:lang w:val="es-ES_tradnl"/>
-              </w:rPr>
-              <m:t>;</m:t>
-            </m:r>
-            <m:r>
-              <w:rPr>
-                <w:rFonts w:ascii="Cambria Math" w:hAnsi="Cambria Math"/>
-                <w:sz w:val="18"/>
-                <w:szCs w:val="18"/>
-                <w:lang w:val="es-ES_tradnl"/>
-              </w:rPr>
-              <m:t xml:space="preserve"> </m:t>
+              <m:t xml:space="preserve">; π; </m:t>
             </m:r>
             <m:rad>
               <m:radPr>
@@ -8948,25 +9046,7 @@
                 <w:szCs w:val="18"/>
                 <w:lang w:val="es-ES_tradnl"/>
               </w:rPr>
-              <m:t>;</m:t>
-            </m:r>
-            <m:r>
-              <w:rPr>
-                <w:rFonts w:ascii="Cambria Math" w:hAnsi="Cambria Math"/>
-                <w:sz w:val="18"/>
-                <w:szCs w:val="18"/>
-                <w:lang w:val="es-ES_tradnl"/>
-              </w:rPr>
-              <m:t xml:space="preserve"> </m:t>
-            </m:r>
-            <m:r>
-              <w:rPr>
-                <w:rFonts w:ascii="Cambria Math" w:hAnsi="Cambria Math"/>
-                <w:sz w:val="18"/>
-                <w:szCs w:val="18"/>
-                <w:lang w:val="es-ES_tradnl"/>
-              </w:rPr>
-              <m:t>-</m:t>
+              <m:t>; -</m:t>
             </m:r>
             <m:rad>
               <m:radPr>
@@ -9631,6 +9711,7 @@
             <w:rFonts w:ascii="Cambria Math" w:hAnsi="Cambria Math"/>
             <w:sz w:val="18"/>
             <w:szCs w:val="18"/>
+            <w:lang w:val="es-CO"/>
           </w:rPr>
           <m:t>=</m:t>
         </m:r>
@@ -9654,6 +9735,7 @@
                 <w:rFonts w:ascii="Cambria Math" w:hAnsi="Cambria Math"/>
                 <w:sz w:val="18"/>
                 <w:szCs w:val="18"/>
+                <w:lang w:val="es-CO"/>
               </w:rPr>
               <m:t>-</m:t>
             </m:r>
@@ -9671,6 +9753,7 @@
                 <w:rFonts w:ascii="Cambria Math" w:hAnsi="Cambria Math"/>
                 <w:sz w:val="18"/>
                 <w:szCs w:val="18"/>
+                <w:lang w:val="es-CO"/>
               </w:rPr>
               <m:t>; -</m:t>
             </m:r>
@@ -9688,6 +9771,7 @@
                 <w:rFonts w:ascii="Cambria Math" w:hAnsi="Cambria Math"/>
                 <w:sz w:val="18"/>
                 <w:szCs w:val="18"/>
+                <w:lang w:val="es-CO"/>
               </w:rPr>
               <m:t>;-</m:t>
             </m:r>
@@ -9705,6 +9789,7 @@
                 <w:rFonts w:ascii="Cambria Math" w:hAnsi="Cambria Math"/>
                 <w:sz w:val="18"/>
                 <w:szCs w:val="18"/>
+                <w:lang w:val="es-CO"/>
               </w:rPr>
               <m:t>;-</m:t>
             </m:r>
@@ -9739,6 +9824,7 @@
                 <w:rFonts w:ascii="Cambria Math" w:hAnsi="Cambria Math"/>
                 <w:sz w:val="18"/>
                 <w:szCs w:val="18"/>
+                <w:lang w:val="es-CO"/>
               </w:rPr>
               <m:t>; -</m:t>
             </m:r>
@@ -9773,6 +9859,7 @@
                 <w:rFonts w:ascii="Cambria Math" w:hAnsi="Cambria Math"/>
                 <w:sz w:val="18"/>
                 <w:szCs w:val="18"/>
+                <w:lang w:val="es-CO"/>
               </w:rPr>
               <m:t>;</m:t>
             </m:r>
@@ -9807,6 +9894,7 @@
                 <w:rFonts w:ascii="Cambria Math" w:hAnsi="Cambria Math"/>
                 <w:sz w:val="18"/>
                 <w:szCs w:val="18"/>
+                <w:lang w:val="es-CO"/>
               </w:rPr>
               <m:t xml:space="preserve">; </m:t>
             </m:r>
@@ -9841,6 +9929,7 @@
                 <w:rFonts w:ascii="Cambria Math" w:hAnsi="Cambria Math"/>
                 <w:sz w:val="18"/>
                 <w:szCs w:val="18"/>
+                <w:lang w:val="es-CO"/>
               </w:rPr>
               <m:t>;</m:t>
             </m:r>
@@ -9858,6 +9947,7 @@
                 <w:rFonts w:ascii="Cambria Math" w:hAnsi="Cambria Math"/>
                 <w:sz w:val="18"/>
                 <w:szCs w:val="18"/>
+                <w:lang w:val="es-CO"/>
               </w:rPr>
               <m:t xml:space="preserve">; </m:t>
             </m:r>
@@ -9875,6 +9965,7 @@
                 <w:rFonts w:ascii="Cambria Math" w:hAnsi="Cambria Math"/>
                 <w:sz w:val="18"/>
                 <w:szCs w:val="18"/>
+                <w:lang w:val="es-CO"/>
               </w:rPr>
               <m:t xml:space="preserve">; </m:t>
             </m:r>
@@ -11493,7 +11584,29 @@
           <w:highlight w:val="yellow"/>
           <w:lang w:val="es-ES_tradnl"/>
         </w:rPr>
-        <w:t>Nombre de archivo Shutterstock o descripción de ilustración a crear</w:t>
+        <w:t xml:space="preserve">Nombre de archivo </w:t>
+      </w:r>
+      <w:proofErr w:type="spellStart"/>
+      <w:r>
+        <w:rPr>
+          <w:rFonts w:ascii="Arial" w:hAnsi="Arial" w:cs="Arial"/>
+          <w:sz w:val="18"/>
+          <w:szCs w:val="18"/>
+          <w:highlight w:val="yellow"/>
+          <w:lang w:val="es-ES_tradnl"/>
+        </w:rPr>
+        <w:t>Shutterstock</w:t>
+      </w:r>
+      <w:proofErr w:type="spellEnd"/>
+      <w:r>
+        <w:rPr>
+          <w:rFonts w:ascii="Arial" w:hAnsi="Arial" w:cs="Arial"/>
+          <w:sz w:val="18"/>
+          <w:szCs w:val="18"/>
+          <w:highlight w:val="yellow"/>
+          <w:lang w:val="es-ES_tradnl"/>
+        </w:rPr>
+        <w:t xml:space="preserve"> o descripción de ilustración a crear</w:t>
       </w:r>
     </w:p>
     <w:p>
@@ -11511,8 +11624,9 @@
           <w:noProof/>
           <w:sz w:val="18"/>
           <w:szCs w:val="18"/>
-          <w:lang w:val="es-CO" w:eastAsia="es-CO"/>
-        </w:rPr>
+          <w:lang w:val="es-CO" w:eastAsia="ko-KR"/>
+        </w:rPr>
+        <w:lastRenderedPageBreak/>
         <w:drawing>
           <wp:inline distT="0" distB="0" distL="0" distR="0" wp14:anchorId="65C1EFA1" wp14:editId="0FC20BD3">
             <wp:extent cx="3226663" cy="2326199"/>
@@ -11584,7 +11698,6 @@
           <w:szCs w:val="18"/>
           <w:lang w:val="es-ES_tradnl"/>
         </w:rPr>
-        <w:lastRenderedPageBreak/>
         <w:t>*</w:t>
       </w:r>
       <w:r>
@@ -12220,43 +12333,7 @@
           <w:szCs w:val="18"/>
           <w:lang w:val="es-ES_tradnl"/>
         </w:rPr>
-        <w:t xml:space="preserve">Estar ordenados de </w:t>
-      </w:r>
-      <w:r>
-        <w:rPr>
-          <w:rFonts w:ascii="Arial" w:hAnsi="Arial"/>
-          <w:sz w:val="18"/>
-          <w:szCs w:val="18"/>
-          <w:lang w:val="es-ES_tradnl"/>
-        </w:rPr>
-        <w:t>mayor</w:t>
-      </w:r>
-      <w:r>
-        <w:rPr>
-          <w:rFonts w:ascii="Arial" w:hAnsi="Arial"/>
-          <w:sz w:val="18"/>
-          <w:szCs w:val="18"/>
-          <w:lang w:val="es-ES_tradnl"/>
-        </w:rPr>
-        <w:t xml:space="preserve"> a m</w:t>
-      </w:r>
-      <w:r>
-        <w:rPr>
-          <w:rFonts w:ascii="Arial" w:hAnsi="Arial"/>
-          <w:sz w:val="18"/>
-          <w:szCs w:val="18"/>
-          <w:lang w:val="es-ES_tradnl"/>
-        </w:rPr>
-        <w:t>eno</w:t>
-      </w:r>
-      <w:r>
-        <w:rPr>
-          <w:rFonts w:ascii="Arial" w:hAnsi="Arial"/>
-          <w:sz w:val="18"/>
-          <w:szCs w:val="18"/>
-          <w:lang w:val="es-ES_tradnl"/>
-        </w:rPr>
-        <w:t>r</w:t>
+        <w:t>Estar ordenados de mayor a menor</w:t>
       </w:r>
       <w:r>
         <w:rPr>
@@ -13166,7 +13243,29 @@
           <w:highlight w:val="yellow"/>
           <w:lang w:val="es-ES_tradnl"/>
         </w:rPr>
-        <w:t>Nombre de archivo Shutterstock o descripción de ilustración a crear</w:t>
+        <w:t xml:space="preserve">Nombre de archivo </w:t>
+      </w:r>
+      <w:proofErr w:type="spellStart"/>
+      <w:r>
+        <w:rPr>
+          <w:rFonts w:ascii="Arial" w:hAnsi="Arial" w:cs="Arial"/>
+          <w:sz w:val="18"/>
+          <w:szCs w:val="18"/>
+          <w:highlight w:val="yellow"/>
+          <w:lang w:val="es-ES_tradnl"/>
+        </w:rPr>
+        <w:t>Shutterstock</w:t>
+      </w:r>
+      <w:proofErr w:type="spellEnd"/>
+      <w:r>
+        <w:rPr>
+          <w:rFonts w:ascii="Arial" w:hAnsi="Arial" w:cs="Arial"/>
+          <w:sz w:val="18"/>
+          <w:szCs w:val="18"/>
+          <w:highlight w:val="yellow"/>
+          <w:lang w:val="es-ES_tradnl"/>
+        </w:rPr>
+        <w:t xml:space="preserve"> o descripción de ilustración a crear</w:t>
       </w:r>
     </w:p>
     <w:p>
@@ -13184,8 +13283,9 @@
           <w:noProof/>
           <w:sz w:val="18"/>
           <w:szCs w:val="18"/>
-          <w:lang w:val="es-CO" w:eastAsia="es-CO"/>
-        </w:rPr>
+          <w:lang w:val="es-CO" w:eastAsia="ko-KR"/>
+        </w:rPr>
+        <w:lastRenderedPageBreak/>
         <w:drawing>
           <wp:inline distT="0" distB="0" distL="0" distR="0" wp14:anchorId="04957DBF" wp14:editId="7309D2DC">
             <wp:extent cx="2918584" cy="1555649"/>
@@ -13530,7 +13630,6 @@
           <w:highlight w:val="yellow"/>
           <w:lang w:val="es-ES_tradnl"/>
         </w:rPr>
-        <w:lastRenderedPageBreak/>
         <w:t>S</w:t>
       </w:r>
     </w:p>
@@ -14192,23 +14291,7 @@
           <w:color w:val="000000"/>
           <w:lang w:val="es-CO"/>
         </w:rPr>
-        <w:t xml:space="preserve">Paso </w:t>
-      </w:r>
-      <w:r>
-        <w:rPr>
-          <w:rFonts w:ascii="Times New Roman" w:hAnsi="Times New Roman" w:cs="Times New Roman"/>
-          <w:color w:val="000000"/>
-          <w:lang w:val="es-CO"/>
-        </w:rPr>
-        <w:t>6</w:t>
-      </w:r>
-      <w:r>
-        <w:rPr>
-          <w:rFonts w:ascii="Times New Roman" w:hAnsi="Times New Roman" w:cs="Times New Roman"/>
-          <w:color w:val="000000"/>
-          <w:lang w:val="es-CO"/>
-        </w:rPr>
-        <w:t xml:space="preserve">: </w:t>
+        <w:t xml:space="preserve">Paso 6: </w:t>
       </w:r>
       <w:r>
         <w:rPr>
@@ -14388,25 +14471,7 @@
           <w:szCs w:val="18"/>
           <w:lang w:val="es-ES_tradnl"/>
         </w:rPr>
-        <w:t xml:space="preserve">Paso </w:t>
-      </w:r>
-      <w:r>
-        <w:rPr>
-          <w:rFonts w:ascii="Arial" w:hAnsi="Arial" w:cs="Arial"/>
-          <w:sz w:val="18"/>
-          <w:szCs w:val="18"/>
-          <w:lang w:val="es-ES_tradnl"/>
-        </w:rPr>
-        <w:t>6</w:t>
-      </w:r>
-      <w:r>
-        <w:rPr>
-          <w:rFonts w:ascii="Arial" w:hAnsi="Arial" w:cs="Arial"/>
-          <w:sz w:val="18"/>
-          <w:szCs w:val="18"/>
-          <w:lang w:val="es-ES_tradnl"/>
-        </w:rPr>
-        <w:t xml:space="preserve">: </w:t>
+        <w:t xml:space="preserve">Paso 6: </w:t>
       </w:r>
     </w:p>
     <w:p>
@@ -14731,7 +14796,29 @@
           <w:highlight w:val="yellow"/>
           <w:lang w:val="es-ES_tradnl"/>
         </w:rPr>
-        <w:t>Nombre de archivo Shutterstock o descripción de ilustración a crear</w:t>
+        <w:t xml:space="preserve">Nombre de archivo </w:t>
+      </w:r>
+      <w:proofErr w:type="spellStart"/>
+      <w:r>
+        <w:rPr>
+          <w:rFonts w:ascii="Arial" w:hAnsi="Arial" w:cs="Arial"/>
+          <w:sz w:val="18"/>
+          <w:szCs w:val="18"/>
+          <w:highlight w:val="yellow"/>
+          <w:lang w:val="es-ES_tradnl"/>
+        </w:rPr>
+        <w:t>Shutterstock</w:t>
+      </w:r>
+      <w:proofErr w:type="spellEnd"/>
+      <w:r>
+        <w:rPr>
+          <w:rFonts w:ascii="Arial" w:hAnsi="Arial" w:cs="Arial"/>
+          <w:sz w:val="18"/>
+          <w:szCs w:val="18"/>
+          <w:highlight w:val="yellow"/>
+          <w:lang w:val="es-ES_tradnl"/>
+        </w:rPr>
+        <w:t xml:space="preserve"> o descripción de ilustración a crear</w:t>
       </w:r>
     </w:p>
     <w:p>
@@ -14749,8 +14836,9 @@
           <w:noProof/>
           <w:sz w:val="18"/>
           <w:szCs w:val="18"/>
-          <w:lang w:val="es-CO" w:eastAsia="es-CO"/>
-        </w:rPr>
+          <w:lang w:val="es-CO" w:eastAsia="ko-KR"/>
+        </w:rPr>
+        <w:lastRenderedPageBreak/>
         <w:drawing>
           <wp:inline distT="0" distB="0" distL="0" distR="0" wp14:anchorId="70F6F768" wp14:editId="10D7CA88">
             <wp:extent cx="1818456" cy="1967754"/>
@@ -15160,7 +15248,6 @@
           <w:szCs w:val="16"/>
           <w:lang w:val="es-ES_tradnl"/>
         </w:rPr>
-        <w:lastRenderedPageBreak/>
         <w:t>DEBERÁ HABER MÍNIMO 1</w:t>
       </w:r>
       <w:r>
@@ -15280,25 +15367,7 @@
           <w:szCs w:val="18"/>
           <w:lang w:val="es-ES_tradnl"/>
         </w:rPr>
-        <w:t xml:space="preserve">Al ubicar los elementos del conjunto de llegada </w:t>
-      </w:r>
-      <w:r>
-        <w:rPr>
-          <w:rFonts w:ascii="Arial" w:hAnsi="Arial"/>
-          <w:sz w:val="18"/>
-          <w:szCs w:val="18"/>
-          <w:lang w:val="es-ES_tradnl"/>
-        </w:rPr>
-        <w:t xml:space="preserve">sobre </w:t>
-      </w:r>
-      <w:r>
-        <w:rPr>
-          <w:rFonts w:ascii="Arial" w:hAnsi="Arial"/>
-          <w:sz w:val="18"/>
-          <w:szCs w:val="18"/>
-          <w:lang w:val="es-ES_tradnl"/>
-        </w:rPr>
-        <w:t xml:space="preserve">el eje </w:t>
+        <w:t xml:space="preserve">Al ubicar los elementos del conjunto de llegada sobre el eje </w:t>
       </w:r>
       <m:oMath>
         <m:r>
@@ -15387,16 +15456,7 @@
           <w:szCs w:val="18"/>
           <w:lang w:val="es-ES_tradnl"/>
         </w:rPr>
-        <w:t>Quedan ordenadas de menor a mayor</w:t>
-      </w:r>
-      <w:r>
-        <w:rPr>
-          <w:rFonts w:ascii="Arial" w:hAnsi="Arial"/>
-          <w:sz w:val="18"/>
-          <w:szCs w:val="18"/>
-          <w:lang w:val="es-ES_tradnl"/>
-        </w:rPr>
-        <w:t>(N)</w:t>
+        <w:t>Quedan ordenadas de menor a mayor(N)</w:t>
       </w:r>
     </w:p>
     <w:p>
@@ -15486,43 +15546,7 @@
           <w:szCs w:val="18"/>
           <w:lang w:val="es-ES_tradnl"/>
         </w:rPr>
-        <w:t>Quedan ordenadas de m</w:t>
-      </w:r>
-      <w:r>
-        <w:rPr>
-          <w:rFonts w:ascii="Arial" w:hAnsi="Arial"/>
-          <w:sz w:val="18"/>
-          <w:szCs w:val="18"/>
-          <w:lang w:val="es-ES_tradnl"/>
-        </w:rPr>
-        <w:t>ayor</w:t>
-      </w:r>
-      <w:r>
-        <w:rPr>
-          <w:rFonts w:ascii="Arial" w:hAnsi="Arial"/>
-          <w:sz w:val="18"/>
-          <w:szCs w:val="18"/>
-          <w:lang w:val="es-ES_tradnl"/>
-        </w:rPr>
-        <w:t xml:space="preserve"> a m</w:t>
-      </w:r>
-      <w:r>
-        <w:rPr>
-          <w:rFonts w:ascii="Arial" w:hAnsi="Arial"/>
-          <w:sz w:val="18"/>
-          <w:szCs w:val="18"/>
-          <w:lang w:val="es-ES_tradnl"/>
-        </w:rPr>
-        <w:t>eno</w:t>
-      </w:r>
-      <w:r>
-        <w:rPr>
-          <w:rFonts w:ascii="Arial" w:hAnsi="Arial"/>
-          <w:sz w:val="18"/>
-          <w:szCs w:val="18"/>
-          <w:lang w:val="es-ES_tradnl"/>
-        </w:rPr>
-        <w:t>r</w:t>
+        <w:t>Quedan ordenadas de mayor a menor</w:t>
       </w:r>
       <w:r>
         <w:rPr>
@@ -15720,37 +15744,7 @@
           <w:szCs w:val="18"/>
           <w:lang w:val="es-ES_tradnl"/>
         </w:rPr>
-        <w:t>Ninguna de las anteriores</w:t>
-      </w:r>
-      <w:r>
-        <w:rPr>
-          <w:rFonts w:ascii="Arial" w:hAnsi="Arial"/>
-          <w:b/>
-          <w:sz w:val="18"/>
-          <w:szCs w:val="18"/>
-          <w:lang w:val="es-ES_tradnl"/>
-        </w:rPr>
-        <w:t xml:space="preserve"> (</w:t>
-      </w:r>
-      <w:r>
-        <w:rPr>
-          <w:rFonts w:ascii="Arial" w:hAnsi="Arial"/>
-          <w:b/>
-          <w:sz w:val="18"/>
-          <w:szCs w:val="18"/>
-          <w:lang w:val="es-ES_tradnl"/>
-        </w:rPr>
-        <w:t>S</w:t>
-      </w:r>
-      <w:r>
-        <w:rPr>
-          <w:rFonts w:ascii="Arial" w:hAnsi="Arial"/>
-          <w:b/>
-          <w:sz w:val="18"/>
-          <w:szCs w:val="18"/>
-          <w:lang w:val="es-ES_tradnl"/>
-        </w:rPr>
-        <w:t>)</w:t>
+        <w:t>Ninguna de las anteriores (S)</w:t>
       </w:r>
     </w:p>
     <w:p>
@@ -15889,23 +15883,7 @@
           <w:color w:val="000000"/>
           <w:lang w:val="es-CO"/>
         </w:rPr>
-        <w:t xml:space="preserve">Paso </w:t>
-      </w:r>
-      <w:r>
-        <w:rPr>
-          <w:rFonts w:ascii="Times New Roman" w:hAnsi="Times New Roman" w:cs="Times New Roman"/>
-          <w:color w:val="000000"/>
-          <w:lang w:val="es-CO"/>
-        </w:rPr>
-        <w:t>7</w:t>
-      </w:r>
-      <w:r>
-        <w:rPr>
-          <w:rFonts w:ascii="Times New Roman" w:hAnsi="Times New Roman" w:cs="Times New Roman"/>
-          <w:color w:val="000000"/>
-          <w:lang w:val="es-CO"/>
-        </w:rPr>
-        <w:t xml:space="preserve">: </w:t>
+        <w:t xml:space="preserve">Paso 7: </w:t>
       </w:r>
       <w:r>
         <w:rPr>
@@ -16529,6 +16507,7 @@
           <w:szCs w:val="18"/>
           <w:lang w:val="es-ES_tradnl"/>
         </w:rPr>
+        <w:lastRenderedPageBreak/>
         <w:t>*</w:t>
       </w:r>
       <w:r>
@@ -16548,7 +16527,29 @@
           <w:highlight w:val="yellow"/>
           <w:lang w:val="es-ES_tradnl"/>
         </w:rPr>
-        <w:t>Nombre de archivo Shutterstock o descripción de ilustración a crear</w:t>
+        <w:t xml:space="preserve">Nombre de archivo </w:t>
+      </w:r>
+      <w:proofErr w:type="spellStart"/>
+      <w:r>
+        <w:rPr>
+          <w:rFonts w:ascii="Arial" w:hAnsi="Arial" w:cs="Arial"/>
+          <w:sz w:val="18"/>
+          <w:szCs w:val="18"/>
+          <w:highlight w:val="yellow"/>
+          <w:lang w:val="es-ES_tradnl"/>
+        </w:rPr>
+        <w:t>Shutterstock</w:t>
+      </w:r>
+      <w:proofErr w:type="spellEnd"/>
+      <w:r>
+        <w:rPr>
+          <w:rFonts w:ascii="Arial" w:hAnsi="Arial" w:cs="Arial"/>
+          <w:sz w:val="18"/>
+          <w:szCs w:val="18"/>
+          <w:highlight w:val="yellow"/>
+          <w:lang w:val="es-ES_tradnl"/>
+        </w:rPr>
+        <w:t xml:space="preserve"> o descripción de ilustración a crear</w:t>
       </w:r>
     </w:p>
     <w:p>
@@ -16566,7 +16567,7 @@
           <w:noProof/>
           <w:sz w:val="18"/>
           <w:szCs w:val="18"/>
-          <w:lang w:val="es-CO" w:eastAsia="es-CO"/>
+          <w:lang w:val="es-CO" w:eastAsia="ko-KR"/>
         </w:rPr>
         <w:drawing>
           <wp:inline distT="0" distB="0" distL="0" distR="0" wp14:anchorId="2EF06F76" wp14:editId="48BF7943">
@@ -16783,15 +16784,7 @@
           <w:color w:val="000000"/>
           <w:lang w:val="es-CO"/>
         </w:rPr>
-        <w:t>de</w:t>
-      </w:r>
-      <w:r>
-        <w:rPr>
-          <w:rFonts w:ascii="Times New Roman" w:hAnsi="Times New Roman" w:cs="Times New Roman"/>
-          <w:color w:val="000000"/>
-          <w:lang w:val="es-CO"/>
-        </w:rPr>
-        <w:t xml:space="preserve"> las flechas perpendiculares al eje horizontal o eje x, de manera que se obtengan puntos naranja con coordenadas </w:t>
+        <w:t xml:space="preserve">de las flechas perpendiculares al eje horizontal o eje x, de manera que se obtengan puntos naranja con coordenadas </w:t>
       </w:r>
       <m:oMath>
         <m:r>
@@ -16895,7 +16888,6 @@
           <w:highlight w:val="yellow"/>
           <w:lang w:val="es-ES_tradnl"/>
         </w:rPr>
-        <w:lastRenderedPageBreak/>
         <w:t xml:space="preserve">OPCIONAL </w:t>
       </w:r>
       <w:r>
@@ -17594,8 +17586,6 @@
         </w:rPr>
         <w:t>Las flechas tendrán la misma longitud, por parejas (S)</w:t>
       </w:r>
-      <w:bookmarkStart w:id="0" w:name="_GoBack"/>
-      <w:bookmarkEnd w:id="0"/>
     </w:p>
     <w:sectPr>
       <w:pgSz w:w="11900" w:h="16840"/>
@@ -18487,6 +18477,7 @@
     <w:basedOn w:val="Tablanormal"/>
     <w:rsid w:val="006907A4"/>
     <w:tblPr>
+      <w:tblInd w:w="0" w:type="dxa"/>
       <w:tblBorders>
         <w:top w:val="single" w:sz="4" w:space="0" w:color="auto"/>
         <w:left w:val="single" w:sz="4" w:space="0" w:color="auto"/>
@@ -18495,6 +18486,12 @@
         <w:insideH w:val="single" w:sz="4" w:space="0" w:color="auto"/>
         <w:insideV w:val="single" w:sz="4" w:space="0" w:color="auto"/>
       </w:tblBorders>
+      <w:tblCellMar>
+        <w:top w:w="0" w:type="dxa"/>
+        <w:left w:w="108" w:type="dxa"/>
+        <w:bottom w:w="0" w:type="dxa"/>
+        <w:right w:w="108" w:type="dxa"/>
+      </w:tblCellMar>
     </w:tblPr>
   </w:style>
   <w:style w:type="paragraph" w:styleId="Prrafodelista">
@@ -18520,8 +18517,8 @@
       <w:lang w:val="es-CO" w:eastAsia="es-CO"/>
     </w:rPr>
   </w:style>
-  <w:style w:type="paragraph" w:customStyle="1" w:styleId="normal0">
-    <w:name w:val="normal"/>
+  <w:style w:type="paragraph" w:customStyle="1" w:styleId="Normal1">
+    <w:name w:val="Normal1"/>
     <w:basedOn w:val="Normal"/>
     <w:rsid w:val="00180357"/>
     <w:pPr>

</xml_diff>